<commit_message>
Update code feedback 19-03
</commit_message>
<xml_diff>
--- a/GIG Opencart Feedback19032015.docx
+++ b/GIG Opencart Feedback19032015.docx
@@ -1181,6 +1181,7 @@
         </w:numPr>
         <w:rPr>
           <w:b/>
+          <w:color w:val="FF0000"/>
           <w:u w:val="single"/>
         </w:rPr>
       </w:pPr>
@@ -1188,7 +1189,13 @@
         <w:t>After creating a new banner in the backend, it did not appear in the frontend</w:t>
       </w:r>
       <w:r>
-        <w:t>: co phai y ban la slider show</w:t>
+        <w:t xml:space="preserve">: </w:t>
+      </w:r>
+      <w:r>
+        <w:rPr>
+          <w:color w:val="FF0000"/>
+        </w:rPr>
+        <w:t>ok ( slider + banner advs)</w:t>
       </w:r>
     </w:p>
     <w:p>
@@ -1292,10 +1299,10 @@
         </w:rPr>
       </w:pPr>
       <w:r>
-        <w:t>How do replace the dummy products and feature the real ones?</w:t>
-      </w:r>
-      <w:r>
-        <w:t>: hien tai dang xem theo id truoc thi sap truoc</w:t>
+        <w:t>How do replace the dummy products and feature the real ones</w:t>
+      </w:r>
+      <w:r>
+        <w:t>: extensiton-&gt;module-&gt;futured-&gt;add products</w:t>
       </w:r>
     </w:p>
     <w:p>

</xml_diff>